<commit_message>
Completed full Adventure Category. Linked navbar with pages.
</commit_message>
<xml_diff>
--- a/DesignDocument.docx
+++ b/DesignDocument.docx
@@ -127,6 +127,9 @@
         </w:numPr>
       </w:pPr>
       <w:r>
+        <w:t xml:space="preserve">Shadow of the </w:t>
+      </w:r>
+      <w:r>
         <w:t>Tomb Rider</w:t>
       </w:r>
     </w:p>
@@ -144,6 +147,14 @@
       <w:proofErr w:type="spellStart"/>
       <w:r>
         <w:t>Recone</w:t>
+      </w:r>
+      <w:proofErr w:type="spellEnd"/>
+      <w:r>
+        <w:t xml:space="preserve"> </w:t>
+      </w:r>
+      <w:proofErr w:type="spellStart"/>
+      <w:r>
+        <w:t>wildlands</w:t>
       </w:r>
       <w:proofErr w:type="spellEnd"/>
     </w:p>

</xml_diff>

<commit_message>
completed action, indie, mmo, sports, rpg categories with all the details and linking
</commit_message>
<xml_diff>
--- a/DesignDocument.docx
+++ b/DesignDocument.docx
@@ -28,7 +28,18 @@
         </w:numPr>
       </w:pPr>
       <w:r>
-        <w:t>Cyberpunk 2077</w:t>
+        <w:t xml:space="preserve">Batman: </w:t>
+      </w:r>
+      <w:proofErr w:type="spellStart"/>
+      <w:r>
+        <w:t>Arkham</w:t>
+      </w:r>
+      <w:proofErr w:type="spellEnd"/>
+      <w:r>
+        <w:t xml:space="preserve"> </w:t>
+      </w:r>
+      <w:r>
+        <w:t>Knight</w:t>
       </w:r>
     </w:p>
     <w:p>
@@ -168,6 +179,217 @@
       </w:pPr>
       <w:r>
         <w:t>GTA V</w:t>
+      </w:r>
+    </w:p>
+    <w:p>
+      <w:pPr>
+        <w:pStyle w:val="ListParagraph"/>
+        <w:numPr>
+          <w:ilvl w:val="2"/>
+          <w:numId w:val="4"/>
+        </w:numPr>
+      </w:pPr>
+      <w:proofErr w:type="spellStart"/>
+      <w:r>
+        <w:t>Minecraft</w:t>
+      </w:r>
+      <w:proofErr w:type="spellEnd"/>
+    </w:p>
+    <w:p>
+      <w:pPr>
+        <w:pStyle w:val="ListParagraph"/>
+        <w:numPr>
+          <w:ilvl w:val="1"/>
+          <w:numId w:val="4"/>
+        </w:numPr>
+      </w:pPr>
+      <w:r>
+        <w:t>Racing</w:t>
+      </w:r>
+    </w:p>
+    <w:p>
+      <w:pPr>
+        <w:pStyle w:val="ListParagraph"/>
+        <w:numPr>
+          <w:ilvl w:val="2"/>
+          <w:numId w:val="4"/>
+        </w:numPr>
+      </w:pPr>
+      <w:r>
+        <w:t>Need for speed payback</w:t>
+      </w:r>
+    </w:p>
+    <w:p>
+      <w:pPr>
+        <w:pStyle w:val="ListParagraph"/>
+        <w:numPr>
+          <w:ilvl w:val="2"/>
+          <w:numId w:val="4"/>
+        </w:numPr>
+      </w:pPr>
+      <w:proofErr w:type="spellStart"/>
+      <w:r>
+        <w:t>Forza</w:t>
+      </w:r>
+      <w:proofErr w:type="spellEnd"/>
+      <w:r>
+        <w:t xml:space="preserve"> Horizon 4</w:t>
+      </w:r>
+    </w:p>
+    <w:p>
+      <w:pPr>
+        <w:pStyle w:val="ListParagraph"/>
+        <w:numPr>
+          <w:ilvl w:val="2"/>
+          <w:numId w:val="4"/>
+        </w:numPr>
+      </w:pPr>
+      <w:r>
+        <w:t xml:space="preserve">Burnout Paradise </w:t>
+      </w:r>
+      <w:proofErr w:type="spellStart"/>
+      <w:r>
+        <w:t>Remastered</w:t>
+      </w:r>
+      <w:proofErr w:type="spellEnd"/>
+    </w:p>
+    <w:p>
+      <w:pPr>
+        <w:pStyle w:val="ListParagraph"/>
+        <w:numPr>
+          <w:ilvl w:val="2"/>
+          <w:numId w:val="4"/>
+        </w:numPr>
+      </w:pPr>
+      <w:r>
+        <w:t>Dirt Rally 2</w:t>
+      </w:r>
+    </w:p>
+    <w:p>
+      <w:pPr>
+        <w:pStyle w:val="ListParagraph"/>
+        <w:numPr>
+          <w:ilvl w:val="2"/>
+          <w:numId w:val="4"/>
+        </w:numPr>
+      </w:pPr>
+      <w:r>
+        <w:t>F1 2019</w:t>
+      </w:r>
+    </w:p>
+    <w:p>
+      <w:pPr>
+        <w:pStyle w:val="ListParagraph"/>
+        <w:numPr>
+          <w:ilvl w:val="2"/>
+          <w:numId w:val="4"/>
+        </w:numPr>
+      </w:pPr>
+      <w:r>
+        <w:t xml:space="preserve">Moto </w:t>
+      </w:r>
+      <w:proofErr w:type="spellStart"/>
+      <w:r>
+        <w:t>gp</w:t>
+      </w:r>
+      <w:proofErr w:type="spellEnd"/>
+      <w:r>
+        <w:t xml:space="preserve"> 2019</w:t>
+      </w:r>
+    </w:p>
+    <w:p>
+      <w:pPr>
+        <w:pStyle w:val="ListParagraph"/>
+        <w:numPr>
+          <w:ilvl w:val="1"/>
+          <w:numId w:val="4"/>
+        </w:numPr>
+      </w:pPr>
+      <w:r>
+        <w:t>Sports</w:t>
+      </w:r>
+    </w:p>
+    <w:p>
+      <w:pPr>
+        <w:pStyle w:val="ListParagraph"/>
+        <w:numPr>
+          <w:ilvl w:val="2"/>
+          <w:numId w:val="4"/>
+        </w:numPr>
+      </w:pPr>
+      <w:proofErr w:type="spellStart"/>
+      <w:r>
+        <w:t>Fifa</w:t>
+      </w:r>
+      <w:proofErr w:type="spellEnd"/>
+      <w:r>
+        <w:t xml:space="preserve"> 20</w:t>
+      </w:r>
+    </w:p>
+    <w:p>
+      <w:pPr>
+        <w:pStyle w:val="ListParagraph"/>
+        <w:numPr>
+          <w:ilvl w:val="2"/>
+          <w:numId w:val="4"/>
+        </w:numPr>
+      </w:pPr>
+      <w:r>
+        <w:t>Steep</w:t>
+      </w:r>
+    </w:p>
+    <w:p>
+      <w:pPr>
+        <w:pStyle w:val="ListParagraph"/>
+        <w:numPr>
+          <w:ilvl w:val="2"/>
+          <w:numId w:val="4"/>
+        </w:numPr>
+      </w:pPr>
+      <w:r>
+        <w:t>WWE 2K20</w:t>
+      </w:r>
+    </w:p>
+    <w:p>
+      <w:pPr>
+        <w:pStyle w:val="ListParagraph"/>
+        <w:numPr>
+          <w:ilvl w:val="2"/>
+          <w:numId w:val="4"/>
+        </w:numPr>
+      </w:pPr>
+      <w:r>
+        <w:t>The</w:t>
+      </w:r>
+      <w:r>
+        <w:t xml:space="preserve"> Hunter: </w:t>
+      </w:r>
+      <w:r>
+        <w:t>Call of the Wild</w:t>
+      </w:r>
+    </w:p>
+    <w:p>
+      <w:pPr>
+        <w:pStyle w:val="ListParagraph"/>
+        <w:numPr>
+          <w:ilvl w:val="2"/>
+          <w:numId w:val="4"/>
+        </w:numPr>
+      </w:pPr>
+      <w:r>
+        <w:t>NFL 20</w:t>
+      </w:r>
+    </w:p>
+    <w:p>
+      <w:pPr>
+        <w:pStyle w:val="ListParagraph"/>
+        <w:numPr>
+          <w:ilvl w:val="2"/>
+          <w:numId w:val="4"/>
+        </w:numPr>
+      </w:pPr>
+      <w:r>
+        <w:t>F1 2019</w:t>
       </w:r>
       <w:bookmarkStart w:id="0" w:name="_GoBack"/>
       <w:bookmarkEnd w:id="0"/>
@@ -176,15 +398,102 @@
       <w:pPr>
         <w:pStyle w:val="ListParagraph"/>
         <w:numPr>
+          <w:ilvl w:val="1"/>
+          <w:numId w:val="4"/>
+        </w:numPr>
+      </w:pPr>
+      <w:r>
+        <w:t>Role-Player</w:t>
+      </w:r>
+    </w:p>
+    <w:p>
+      <w:pPr>
+        <w:pStyle w:val="ListParagraph"/>
+        <w:numPr>
           <w:ilvl w:val="2"/>
           <w:numId w:val="4"/>
         </w:numPr>
       </w:pPr>
+      <w:r>
+        <w:t xml:space="preserve">The </w:t>
+      </w:r>
       <w:proofErr w:type="spellStart"/>
       <w:r>
-        <w:t>Minecraft</w:t>
+        <w:t>Witcher</w:t>
       </w:r>
       <w:proofErr w:type="spellEnd"/>
+      <w:r>
+        <w:t xml:space="preserve"> 3: Wild Hunt</w:t>
+      </w:r>
+    </w:p>
+    <w:p>
+      <w:pPr>
+        <w:pStyle w:val="ListParagraph"/>
+        <w:numPr>
+          <w:ilvl w:val="2"/>
+          <w:numId w:val="4"/>
+        </w:numPr>
+      </w:pPr>
+      <w:r>
+        <w:t>Assassin’s Creed: Odyssey</w:t>
+      </w:r>
+    </w:p>
+    <w:p>
+      <w:pPr>
+        <w:pStyle w:val="ListParagraph"/>
+        <w:numPr>
+          <w:ilvl w:val="2"/>
+          <w:numId w:val="4"/>
+        </w:numPr>
+      </w:pPr>
+      <w:r>
+        <w:t>Anthem</w:t>
+      </w:r>
+    </w:p>
+    <w:p>
+      <w:pPr>
+        <w:pStyle w:val="ListParagraph"/>
+        <w:numPr>
+          <w:ilvl w:val="2"/>
+          <w:numId w:val="4"/>
+        </w:numPr>
+      </w:pPr>
+      <w:r>
+        <w:t>Fallout 4</w:t>
+      </w:r>
+    </w:p>
+    <w:p>
+      <w:pPr>
+        <w:pStyle w:val="ListParagraph"/>
+        <w:numPr>
+          <w:ilvl w:val="2"/>
+          <w:numId w:val="4"/>
+        </w:numPr>
+      </w:pPr>
+      <w:r>
+        <w:t>Borderlands</w:t>
+      </w:r>
+    </w:p>
+    <w:p>
+      <w:pPr>
+        <w:pStyle w:val="ListParagraph"/>
+        <w:numPr>
+          <w:ilvl w:val="2"/>
+          <w:numId w:val="4"/>
+        </w:numPr>
+      </w:pPr>
+      <w:r>
+        <w:t>Divinity</w:t>
+      </w:r>
+      <w:r>
+        <w:t xml:space="preserve"> </w:t>
+      </w:r>
+      <w:r>
+        <w:t xml:space="preserve">original sin </w:t>
+      </w:r>
+      <w:r>
+        <w:t>2</w:t>
+      </w:r>
     </w:p>
     <w:p>
       <w:pPr>
@@ -195,7 +504,7 @@
         </w:numPr>
       </w:pPr>
       <w:r>
-        <w:t>Racing</w:t>
+        <w:t>Massively Multiplayer Online MMO</w:t>
       </w:r>
     </w:p>
     <w:p>
@@ -207,7 +516,7 @@
         </w:numPr>
       </w:pPr>
       <w:r>
-        <w:t>Need for speed payback</w:t>
+        <w:t>Star Wars: The old republic</w:t>
       </w:r>
     </w:p>
     <w:p>
@@ -218,299 +527,11 @@
           <w:numId w:val="4"/>
         </w:numPr>
       </w:pPr>
-      <w:proofErr w:type="spellStart"/>
-      <w:r>
-        <w:t>Forza</w:t>
-      </w:r>
-      <w:proofErr w:type="spellEnd"/>
-      <w:r>
-        <w:t xml:space="preserve"> Horizon 4</w:t>
-      </w:r>
-    </w:p>
-    <w:p>
-      <w:pPr>
-        <w:pStyle w:val="ListParagraph"/>
-        <w:numPr>
-          <w:ilvl w:val="2"/>
-          <w:numId w:val="4"/>
-        </w:numPr>
-      </w:pPr>
-      <w:r>
-        <w:t xml:space="preserve">Burnout Paradise </w:t>
-      </w:r>
-      <w:proofErr w:type="spellStart"/>
-      <w:r>
-        <w:t>Remastered</w:t>
-      </w:r>
-      <w:proofErr w:type="spellEnd"/>
-    </w:p>
-    <w:p>
-      <w:pPr>
-        <w:pStyle w:val="ListParagraph"/>
-        <w:numPr>
-          <w:ilvl w:val="2"/>
-          <w:numId w:val="4"/>
-        </w:numPr>
-      </w:pPr>
-      <w:r>
-        <w:t>Dirt Rally 2</w:t>
-      </w:r>
-    </w:p>
-    <w:p>
-      <w:pPr>
-        <w:pStyle w:val="ListParagraph"/>
-        <w:numPr>
-          <w:ilvl w:val="2"/>
-          <w:numId w:val="4"/>
-        </w:numPr>
-      </w:pPr>
-      <w:r>
-        <w:t>F1 2019</w:t>
-      </w:r>
-    </w:p>
-    <w:p>
-      <w:pPr>
-        <w:pStyle w:val="ListParagraph"/>
-        <w:numPr>
-          <w:ilvl w:val="2"/>
-          <w:numId w:val="4"/>
-        </w:numPr>
-      </w:pPr>
-      <w:r>
-        <w:t xml:space="preserve">Moto </w:t>
-      </w:r>
-      <w:proofErr w:type="spellStart"/>
-      <w:r>
-        <w:t>gp</w:t>
-      </w:r>
-      <w:proofErr w:type="spellEnd"/>
-      <w:r>
-        <w:t xml:space="preserve"> 2019</w:t>
-      </w:r>
-    </w:p>
-    <w:p>
-      <w:pPr>
-        <w:pStyle w:val="ListParagraph"/>
-        <w:numPr>
-          <w:ilvl w:val="1"/>
-          <w:numId w:val="4"/>
-        </w:numPr>
-      </w:pPr>
-      <w:r>
-        <w:t>Sports</w:t>
-      </w:r>
-    </w:p>
-    <w:p>
-      <w:pPr>
-        <w:pStyle w:val="ListParagraph"/>
-        <w:numPr>
-          <w:ilvl w:val="2"/>
-          <w:numId w:val="4"/>
-        </w:numPr>
-      </w:pPr>
-      <w:proofErr w:type="spellStart"/>
-      <w:r>
-        <w:t>Fifa</w:t>
-      </w:r>
-      <w:proofErr w:type="spellEnd"/>
-      <w:r>
-        <w:t xml:space="preserve"> 20</w:t>
-      </w:r>
-    </w:p>
-    <w:p>
-      <w:pPr>
-        <w:pStyle w:val="ListParagraph"/>
-        <w:numPr>
-          <w:ilvl w:val="2"/>
-          <w:numId w:val="4"/>
-        </w:numPr>
-      </w:pPr>
-      <w:r>
-        <w:t>Steep</w:t>
-      </w:r>
-    </w:p>
-    <w:p>
-      <w:pPr>
-        <w:pStyle w:val="ListParagraph"/>
-        <w:numPr>
-          <w:ilvl w:val="2"/>
-          <w:numId w:val="4"/>
-        </w:numPr>
-      </w:pPr>
-      <w:r>
-        <w:t>WWE 2K20</w:t>
-      </w:r>
-    </w:p>
-    <w:p>
-      <w:pPr>
-        <w:pStyle w:val="ListParagraph"/>
-        <w:numPr>
-          <w:ilvl w:val="2"/>
-          <w:numId w:val="4"/>
-        </w:numPr>
-      </w:pPr>
-      <w:proofErr w:type="spellStart"/>
-      <w:r>
-        <w:t>Ther</w:t>
-      </w:r>
-      <w:proofErr w:type="spellEnd"/>
-      <w:r>
-        <w:t xml:space="preserve"> Hunter: </w:t>
-      </w:r>
-      <w:r>
-        <w:t>Call of the Wild</w:t>
-      </w:r>
-    </w:p>
-    <w:p>
-      <w:pPr>
-        <w:pStyle w:val="ListParagraph"/>
-        <w:numPr>
-          <w:ilvl w:val="2"/>
-          <w:numId w:val="4"/>
-        </w:numPr>
-      </w:pPr>
-      <w:r>
-        <w:t>NFL 20</w:t>
-      </w:r>
-    </w:p>
-    <w:p>
-      <w:pPr>
-        <w:pStyle w:val="ListParagraph"/>
-        <w:numPr>
-          <w:ilvl w:val="2"/>
-          <w:numId w:val="4"/>
-        </w:numPr>
-      </w:pPr>
-      <w:r>
-        <w:t>Rush</w:t>
-      </w:r>
-    </w:p>
-    <w:p>
-      <w:pPr>
-        <w:pStyle w:val="ListParagraph"/>
-        <w:numPr>
-          <w:ilvl w:val="1"/>
-          <w:numId w:val="4"/>
-        </w:numPr>
-      </w:pPr>
-      <w:r>
-        <w:t>Role-Player</w:t>
-      </w:r>
-    </w:p>
-    <w:p>
-      <w:pPr>
-        <w:pStyle w:val="ListParagraph"/>
-        <w:numPr>
-          <w:ilvl w:val="2"/>
-          <w:numId w:val="4"/>
-        </w:numPr>
-      </w:pPr>
-      <w:r>
-        <w:t xml:space="preserve">The </w:t>
-      </w:r>
-      <w:proofErr w:type="spellStart"/>
-      <w:r>
-        <w:t>Witcher</w:t>
-      </w:r>
-      <w:proofErr w:type="spellEnd"/>
-      <w:r>
-        <w:t xml:space="preserve"> 3: Wild Hunt</w:t>
-      </w:r>
-    </w:p>
-    <w:p>
-      <w:pPr>
-        <w:pStyle w:val="ListParagraph"/>
-        <w:numPr>
-          <w:ilvl w:val="2"/>
-          <w:numId w:val="4"/>
-        </w:numPr>
-      </w:pPr>
-      <w:r>
-        <w:t>Assassin’s Creed: Odyssey</w:t>
-      </w:r>
-    </w:p>
-    <w:p>
-      <w:pPr>
-        <w:pStyle w:val="ListParagraph"/>
-        <w:numPr>
-          <w:ilvl w:val="2"/>
-          <w:numId w:val="4"/>
-        </w:numPr>
-      </w:pPr>
-      <w:r>
-        <w:t>Anthem</w:t>
-      </w:r>
-    </w:p>
-    <w:p>
-      <w:pPr>
-        <w:pStyle w:val="ListParagraph"/>
-        <w:numPr>
-          <w:ilvl w:val="2"/>
-          <w:numId w:val="4"/>
-        </w:numPr>
-      </w:pPr>
-      <w:r>
-        <w:t>Fallout 4</w:t>
-      </w:r>
-    </w:p>
-    <w:p>
-      <w:pPr>
-        <w:pStyle w:val="ListParagraph"/>
-        <w:numPr>
-          <w:ilvl w:val="2"/>
-          <w:numId w:val="4"/>
-        </w:numPr>
-      </w:pPr>
-      <w:r>
-        <w:t>Borderlands</w:t>
-      </w:r>
-    </w:p>
-    <w:p>
-      <w:pPr>
-        <w:pStyle w:val="ListParagraph"/>
-        <w:numPr>
-          <w:ilvl w:val="2"/>
-          <w:numId w:val="4"/>
-        </w:numPr>
-      </w:pPr>
-      <w:r>
-        <w:t>Divinity</w:t>
-      </w:r>
-    </w:p>
-    <w:p>
-      <w:pPr>
-        <w:pStyle w:val="ListParagraph"/>
-        <w:numPr>
-          <w:ilvl w:val="1"/>
-          <w:numId w:val="4"/>
-        </w:numPr>
-      </w:pPr>
-      <w:r>
-        <w:t>Massively Multiplayer Online MMO</w:t>
-      </w:r>
-    </w:p>
-    <w:p>
-      <w:pPr>
-        <w:pStyle w:val="ListParagraph"/>
-        <w:numPr>
-          <w:ilvl w:val="2"/>
-          <w:numId w:val="4"/>
-        </w:numPr>
-      </w:pPr>
-      <w:r>
-        <w:t>Star Wars: The old republic</w:t>
-      </w:r>
-    </w:p>
-    <w:p>
-      <w:pPr>
-        <w:pStyle w:val="ListParagraph"/>
-        <w:numPr>
-          <w:ilvl w:val="2"/>
-          <w:numId w:val="4"/>
-        </w:numPr>
-      </w:pPr>
       <w:r>
         <w:t>World of Warcraft</w:t>
+      </w:r>
+      <w:r>
+        <w:t>: battle of Azeroth</w:t>
       </w:r>
     </w:p>
     <w:p>

</xml_diff>